<commit_message>
termino do doc de analise
</commit_message>
<xml_diff>
--- a/Documentação/Análises/HMA_Cadastro_Funcionario.docx
+++ b/Documentação/Análises/HMA_Cadastro_Funcionario.docx
@@ -1350,11 +1350,239 @@
       <w:r>
         <w:t>Caso o usuário não tenha conexão ativa com a internet todos os campos deverão vir desbloqueados e o botão Pesquisa Cep deverá ser escondido.</w:t>
       </w:r>
+    </w:p>
+    <w:p>
+      <w:pPr>
+        <w:tabs>
+          <w:tab w:val="left" w:pos="1695"/>
+        </w:tabs>
+      </w:pPr>
+    </w:p>
+    <w:p>
+      <w:pPr>
+        <w:tabs>
+          <w:tab w:val="left" w:pos="1695"/>
+        </w:tabs>
+      </w:pPr>
+      <w:r>
+        <w:t>A aba Contato deverá conter os seguintes campos:</w:t>
+      </w:r>
+    </w:p>
+    <w:p>
+      <w:pPr>
+        <w:tabs>
+          <w:tab w:val="left" w:pos="1695"/>
+        </w:tabs>
+      </w:pPr>
+      <w:r>
+        <w:rPr>
+          <w:noProof/>
+          <w:lang w:eastAsia="pt-BR"/>
+        </w:rPr>
+        <w:drawing>
+          <wp:anchor distT="0" distB="0" distL="114300" distR="114300" simplePos="0" relativeHeight="251660288" behindDoc="1" locked="0" layoutInCell="1" allowOverlap="1" wp14:anchorId="487ABB2C" wp14:editId="276B6FF6">
+            <wp:simplePos x="0" y="0"/>
+            <wp:positionH relativeFrom="margin">
+              <wp:align>center</wp:align>
+            </wp:positionH>
+            <wp:positionV relativeFrom="paragraph">
+              <wp:posOffset>43180</wp:posOffset>
+            </wp:positionV>
+            <wp:extent cx="4297680" cy="3566160"/>
+            <wp:effectExtent l="0" t="0" r="7620" b="0"/>
+            <wp:wrapNone/>
+            <wp:docPr id="6" name="Imagem 6"/>
+            <wp:cNvGraphicFramePr>
+              <a:graphicFrameLocks xmlns:a="http://schemas.openxmlformats.org/drawingml/2006/main" noChangeAspect="1"/>
+            </wp:cNvGraphicFramePr>
+            <a:graphic xmlns:a="http://schemas.openxmlformats.org/drawingml/2006/main">
+              <a:graphicData uri="http://schemas.openxmlformats.org/drawingml/2006/picture">
+                <pic:pic xmlns:pic="http://schemas.openxmlformats.org/drawingml/2006/picture">
+                  <pic:nvPicPr>
+                    <pic:cNvPr id="0" name="Picture 4"/>
+                    <pic:cNvPicPr>
+                      <a:picLocks noChangeAspect="1" noChangeArrowheads="1"/>
+                    </pic:cNvPicPr>
+                  </pic:nvPicPr>
+                  <pic:blipFill>
+                    <a:blip r:embed="rId10">
+                      <a:extLst>
+                        <a:ext uri="{28A0092B-C50C-407E-A947-70E740481C1C}">
+                          <a14:useLocalDpi xmlns:a14="http://schemas.microsoft.com/office/drawing/2010/main" val="0"/>
+                        </a:ext>
+                      </a:extLst>
+                    </a:blip>
+                    <a:srcRect/>
+                    <a:stretch>
+                      <a:fillRect/>
+                    </a:stretch>
+                  </pic:blipFill>
+                  <pic:spPr bwMode="auto">
+                    <a:xfrm>
+                      <a:off x="0" y="0"/>
+                      <a:ext cx="4297680" cy="3566160"/>
+                    </a:xfrm>
+                    <a:prstGeom prst="rect">
+                      <a:avLst/>
+                    </a:prstGeom>
+                    <a:noFill/>
+                    <a:ln>
+                      <a:noFill/>
+                    </a:ln>
+                  </pic:spPr>
+                </pic:pic>
+              </a:graphicData>
+            </a:graphic>
+          </wp:anchor>
+        </w:drawing>
+      </w:r>
+    </w:p>
+    <w:p/>
+    <w:p/>
+    <w:p/>
+    <w:p/>
+    <w:p/>
+    <w:p/>
+    <w:p/>
+    <w:p/>
+    <w:p/>
+    <w:p/>
+    <w:p/>
+    <w:p/>
+    <w:p>
+      <w:pPr>
+        <w:pStyle w:val="PargrafodaLista"/>
+        <w:numPr>
+          <w:ilvl w:val="0"/>
+          <w:numId w:val="10"/>
+        </w:numPr>
+        <w:tabs>
+          <w:tab w:val="left" w:pos="2040"/>
+        </w:tabs>
+      </w:pPr>
+      <w:r>
+        <w:rPr>
+          <w:b/>
+        </w:rPr>
+        <w:t xml:space="preserve">Telefone: </w:t>
+      </w:r>
+      <w:r>
+        <w:t xml:space="preserve">[Campo </w:t>
+      </w:r>
+      <w:r>
+        <w:t>Obrigatório] - [</w:t>
+      </w:r>
+      <w:r>
+        <w:t>Aplicar máscara]. Campo numérico, com no máximo 11 dígitos.</w:t>
+      </w:r>
+    </w:p>
+    <w:p>
+      <w:pPr>
+        <w:pStyle w:val="PargrafodaLista"/>
+        <w:numPr>
+          <w:ilvl w:val="0"/>
+          <w:numId w:val="10"/>
+        </w:numPr>
+        <w:tabs>
+          <w:tab w:val="left" w:pos="2040"/>
+        </w:tabs>
+      </w:pPr>
+      <w:r>
+        <w:rPr>
+          <w:b/>
+        </w:rPr>
+        <w:t xml:space="preserve">Celular: </w:t>
+      </w:r>
+      <w:r>
+        <w:t xml:space="preserve">[Campo </w:t>
+      </w:r>
+      <w:r>
+        <w:t>Obrigatório] - [</w:t>
+      </w:r>
+      <w:r>
+        <w:t>Aplicar máscara]. Campo numérico, com no máximo 11 dígitos.</w:t>
+      </w:r>
+    </w:p>
+    <w:p>
+      <w:pPr>
+        <w:pStyle w:val="PargrafodaLista"/>
+        <w:numPr>
+          <w:ilvl w:val="0"/>
+          <w:numId w:val="10"/>
+        </w:numPr>
+        <w:tabs>
+          <w:tab w:val="left" w:pos="2040"/>
+        </w:tabs>
+      </w:pPr>
+      <w:r>
+        <w:rPr>
+          <w:b/>
+        </w:rPr>
+        <w:t>E-mail</w:t>
+      </w:r>
+      <w:r>
+        <w:rPr>
+          <w:b/>
+        </w:rPr>
+        <w:t xml:space="preserve">: </w:t>
+      </w:r>
+      <w:r>
+        <w:t>Campo alfanumérico, com no máximo 40 caracteres.</w:t>
+      </w:r>
+    </w:p>
+    <w:p>
+      <w:pPr>
+        <w:tabs>
+          <w:tab w:val="left" w:pos="2040"/>
+        </w:tabs>
+      </w:pPr>
+      <w:r>
+        <w:t>Regras:</w:t>
+      </w:r>
+    </w:p>
+    <w:p>
+      <w:pPr>
+        <w:pStyle w:val="PargrafodaLista"/>
+        <w:numPr>
+          <w:ilvl w:val="0"/>
+          <w:numId w:val="12"/>
+        </w:numPr>
+        <w:tabs>
+          <w:tab w:val="left" w:pos="2040"/>
+        </w:tabs>
+      </w:pPr>
+      <w:r>
+        <w:t>O cadastro deve ter pelo menos um telefone para contato, telefone ou celular.</w:t>
+      </w:r>
+    </w:p>
+    <w:p>
+      <w:pPr>
+        <w:pStyle w:val="PargrafodaLista"/>
+        <w:numPr>
+          <w:ilvl w:val="0"/>
+          <w:numId w:val="12"/>
+        </w:numPr>
+        <w:tabs>
+          <w:tab w:val="left" w:pos="2040"/>
+        </w:tabs>
+      </w:pPr>
+      <w:r>
+        <w:t xml:space="preserve">O campo </w:t>
+      </w:r>
+      <w:r>
+        <w:t>E-mail</w:t>
+      </w:r>
+      <w:r>
+        <w:t xml:space="preserve"> não é</w:t>
+      </w:r>
       <w:bookmarkStart w:id="0" w:name="_GoBack"/>
       <w:bookmarkEnd w:id="0"/>
+      <w:r>
+        <w:t xml:space="preserve"> obrigatório, mas caso preenchido, validar se é um e-mail válido.</w:t>
+      </w:r>
     </w:p>
     <w:sectPr>
-      <w:headerReference w:type="default" r:id="rId10"/>
+      <w:headerReference w:type="default" r:id="rId11"/>
       <w:pgSz w:w="11906" w:h="16838"/>
       <w:pgMar w:top="1417" w:right="1701" w:bottom="1417" w:left="1701" w:header="708" w:footer="708" w:gutter="0"/>
       <w:cols w:space="708"/>
@@ -1829,7 +2057,7 @@
   <w:abstractNum w:abstractNumId="3">
     <w:nsid w:val="2D8044AB"/>
     <w:multiLevelType w:val="hybridMultilevel"/>
-    <w:tmpl w:val="21284618"/>
+    <w:tmpl w:val="9614137A"/>
     <w:lvl w:ilvl="0" w:tplc="04160001">
       <w:start w:val="1"/>
       <w:numFmt w:val="bullet"/>
@@ -2618,6 +2846,119 @@
     </w:lvl>
   </w:abstractNum>
   <w:abstractNum w:abstractNumId="10">
+    <w:nsid w:val="7CB92939"/>
+    <w:multiLevelType w:val="hybridMultilevel"/>
+    <w:tmpl w:val="444ED94A"/>
+    <w:lvl w:ilvl="0" w:tplc="04160001">
+      <w:start w:val="1"/>
+      <w:numFmt w:val="bullet"/>
+      <w:lvlText w:val=""/>
+      <w:lvlJc w:val="left"/>
+      <w:pPr>
+        <w:ind w:left="720" w:hanging="360"/>
+      </w:pPr>
+      <w:rPr>
+        <w:rFonts w:ascii="Symbol" w:hAnsi="Symbol" w:hint="default"/>
+      </w:rPr>
+    </w:lvl>
+    <w:lvl w:ilvl="1" w:tplc="04160003" w:tentative="1">
+      <w:start w:val="1"/>
+      <w:numFmt w:val="bullet"/>
+      <w:lvlText w:val="o"/>
+      <w:lvlJc w:val="left"/>
+      <w:pPr>
+        <w:ind w:left="1440" w:hanging="360"/>
+      </w:pPr>
+      <w:rPr>
+        <w:rFonts w:ascii="Courier New" w:hAnsi="Courier New" w:cs="Courier New" w:hint="default"/>
+      </w:rPr>
+    </w:lvl>
+    <w:lvl w:ilvl="2" w:tplc="04160005" w:tentative="1">
+      <w:start w:val="1"/>
+      <w:numFmt w:val="bullet"/>
+      <w:lvlText w:val=""/>
+      <w:lvlJc w:val="left"/>
+      <w:pPr>
+        <w:ind w:left="2160" w:hanging="360"/>
+      </w:pPr>
+      <w:rPr>
+        <w:rFonts w:ascii="Wingdings" w:hAnsi="Wingdings" w:hint="default"/>
+      </w:rPr>
+    </w:lvl>
+    <w:lvl w:ilvl="3" w:tplc="04160001" w:tentative="1">
+      <w:start w:val="1"/>
+      <w:numFmt w:val="bullet"/>
+      <w:lvlText w:val=""/>
+      <w:lvlJc w:val="left"/>
+      <w:pPr>
+        <w:ind w:left="2880" w:hanging="360"/>
+      </w:pPr>
+      <w:rPr>
+        <w:rFonts w:ascii="Symbol" w:hAnsi="Symbol" w:hint="default"/>
+      </w:rPr>
+    </w:lvl>
+    <w:lvl w:ilvl="4" w:tplc="04160003" w:tentative="1">
+      <w:start w:val="1"/>
+      <w:numFmt w:val="bullet"/>
+      <w:lvlText w:val="o"/>
+      <w:lvlJc w:val="left"/>
+      <w:pPr>
+        <w:ind w:left="3600" w:hanging="360"/>
+      </w:pPr>
+      <w:rPr>
+        <w:rFonts w:ascii="Courier New" w:hAnsi="Courier New" w:cs="Courier New" w:hint="default"/>
+      </w:rPr>
+    </w:lvl>
+    <w:lvl w:ilvl="5" w:tplc="04160005" w:tentative="1">
+      <w:start w:val="1"/>
+      <w:numFmt w:val="bullet"/>
+      <w:lvlText w:val=""/>
+      <w:lvlJc w:val="left"/>
+      <w:pPr>
+        <w:ind w:left="4320" w:hanging="360"/>
+      </w:pPr>
+      <w:rPr>
+        <w:rFonts w:ascii="Wingdings" w:hAnsi="Wingdings" w:hint="default"/>
+      </w:rPr>
+    </w:lvl>
+    <w:lvl w:ilvl="6" w:tplc="04160001" w:tentative="1">
+      <w:start w:val="1"/>
+      <w:numFmt w:val="bullet"/>
+      <w:lvlText w:val=""/>
+      <w:lvlJc w:val="left"/>
+      <w:pPr>
+        <w:ind w:left="5040" w:hanging="360"/>
+      </w:pPr>
+      <w:rPr>
+        <w:rFonts w:ascii="Symbol" w:hAnsi="Symbol" w:hint="default"/>
+      </w:rPr>
+    </w:lvl>
+    <w:lvl w:ilvl="7" w:tplc="04160003" w:tentative="1">
+      <w:start w:val="1"/>
+      <w:numFmt w:val="bullet"/>
+      <w:lvlText w:val="o"/>
+      <w:lvlJc w:val="left"/>
+      <w:pPr>
+        <w:ind w:left="5760" w:hanging="360"/>
+      </w:pPr>
+      <w:rPr>
+        <w:rFonts w:ascii="Courier New" w:hAnsi="Courier New" w:cs="Courier New" w:hint="default"/>
+      </w:rPr>
+    </w:lvl>
+    <w:lvl w:ilvl="8" w:tplc="04160005" w:tentative="1">
+      <w:start w:val="1"/>
+      <w:numFmt w:val="bullet"/>
+      <w:lvlText w:val=""/>
+      <w:lvlJc w:val="left"/>
+      <w:pPr>
+        <w:ind w:left="6480" w:hanging="360"/>
+      </w:pPr>
+      <w:rPr>
+        <w:rFonts w:ascii="Wingdings" w:hAnsi="Wingdings" w:hint="default"/>
+      </w:rPr>
+    </w:lvl>
+  </w:abstractNum>
+  <w:abstractNum w:abstractNumId="11">
     <w:nsid w:val="7D89435D"/>
     <w:multiLevelType w:val="hybridMultilevel"/>
     <w:tmpl w:val="32962C52"/>
@@ -2737,7 +3078,7 @@
     <w:abstractNumId w:val="6"/>
   </w:num>
   <w:num w:numId="3">
-    <w:abstractNumId w:val="10"/>
+    <w:abstractNumId w:val="11"/>
   </w:num>
   <w:num w:numId="4">
     <w:abstractNumId w:val="1"/>
@@ -2762,6 +3103,9 @@
   </w:num>
   <w:num w:numId="11">
     <w:abstractNumId w:val="8"/>
+  </w:num>
+  <w:num w:numId="12">
+    <w:abstractNumId w:val="10"/>
   </w:num>
 </w:numbering>
 </file>

</xml_diff>